<commit_message>
Piccole modifiche Script creazione DB, prima versione popolamento DB
</commit_message>
<xml_diff>
--- a/Documentazione/3 - SDD/TS_SDD_V_0.6.docx
+++ b/Documentazione/3 - SDD/TS_SDD_V_0.6.docx
@@ -8128,9 +8128,9 @@
           <w:noProof/>
         </w:rPr>
         <w:drawing>
-          <wp:inline distT="0" distB="0" distL="0" distR="0" wp14:anchorId="0EFB78BE" wp14:editId="174245B8">
-            <wp:extent cx="5760085" cy="2847975"/>
-            <wp:effectExtent l="0" t="0" r="0" b="9525"/>
+          <wp:inline distT="0" distB="0" distL="0" distR="0" wp14:anchorId="41C45D59" wp14:editId="219FA933">
+            <wp:extent cx="5760085" cy="2846705"/>
+            <wp:effectExtent l="0" t="0" r="0" b="0"/>
             <wp:docPr id="3" name="Immagine 3"/>
             <wp:cNvGraphicFramePr>
               <a:graphicFrameLocks xmlns:a="http://schemas.openxmlformats.org/drawingml/2006/main" noChangeAspect="1"/>
@@ -8160,7 +8160,7 @@
                   <pic:spPr bwMode="auto">
                     <a:xfrm>
                       <a:off x="0" y="0"/>
-                      <a:ext cx="5760085" cy="2847975"/>
+                      <a:ext cx="5760085" cy="2846705"/>
                     </a:xfrm>
                     <a:prstGeom prst="rect">
                       <a:avLst/>
@@ -8254,9 +8254,9 @@
           <w:noProof/>
         </w:rPr>
         <w:drawing>
-          <wp:inline distT="0" distB="0" distL="0" distR="0" wp14:anchorId="43E07C6C" wp14:editId="01493404">
-            <wp:extent cx="5760085" cy="2891155"/>
-            <wp:effectExtent l="0" t="0" r="0" b="4445"/>
+          <wp:inline distT="0" distB="0" distL="0" distR="0" wp14:anchorId="6ACD04BF" wp14:editId="0D4E6CA7">
+            <wp:extent cx="5760085" cy="2892425"/>
+            <wp:effectExtent l="0" t="0" r="0" b="3175"/>
             <wp:docPr id="6" name="Immagine 6"/>
             <wp:cNvGraphicFramePr>
               <a:graphicFrameLocks xmlns:a="http://schemas.openxmlformats.org/drawingml/2006/main" noChangeAspect="1"/>
@@ -8286,7 +8286,7 @@
                   <pic:spPr bwMode="auto">
                     <a:xfrm>
                       <a:off x="0" y="0"/>
-                      <a:ext cx="5760085" cy="2891155"/>
+                      <a:ext cx="5760085" cy="2892425"/>
                     </a:xfrm>
                     <a:prstGeom prst="rect">
                       <a:avLst/>
@@ -8979,6 +8979,16 @@
           <w:szCs w:val="24"/>
           <w:shd w:val="clear" w:color="auto" w:fill="FFFFFF" w:themeFill="background1"/>
         </w:rPr>
+        <w:t xml:space="preserve">State, </w:t>
+      </w:r>
+      <w:r>
+        <w:rPr>
+          <w:rFonts w:cs="Arial"/>
+          <w:bCs/>
+          <w:color w:val="auto"/>
+          <w:szCs w:val="24"/>
+          <w:shd w:val="clear" w:color="auto" w:fill="FFFFFF" w:themeFill="background1"/>
+        </w:rPr>
         <w:t>S</w:t>
       </w:r>
       <w:r>
@@ -10517,29 +10527,15 @@
           <w:szCs w:val="24"/>
           <w:u w:val="single"/>
         </w:rPr>
-        <w:t>N</w:t>
-      </w:r>
-      <w:r>
-        <w:rPr>
-          <w:b/>
-          <w:bCs/>
+        <w:t>Id</w:t>
+      </w:r>
+      <w:r>
+        <w:rPr>
           <w:color w:val="auto"/>
           <w:sz w:val="24"/>
           <w:szCs w:val="24"/>
-          <w:u w:val="single"/>
-        </w:rPr>
-        <w:t>a</w:t>
-      </w:r>
-      <w:r>
-        <w:rPr>
-          <w:b/>
-          <w:bCs/>
-          <w:color w:val="auto"/>
-          <w:sz w:val="24"/>
-          <w:szCs w:val="24"/>
-          <w:u w:val="single"/>
-        </w:rPr>
-        <w:t>me</w:t>
+        </w:rPr>
+        <w:t>, Name</w:t>
       </w:r>
       <w:r>
         <w:rPr>
@@ -11241,7 +11237,25 @@
                 <w:sz w:val="22"/>
                 <w:szCs w:val="18"/>
               </w:rPr>
-              <w:t>Varchar(30)</w:t>
+              <w:t>Varchar(</w:t>
+            </w:r>
+            <w:r>
+              <w:rPr>
+                <w:rFonts w:asciiTheme="majorHAnsi" w:hAnsiTheme="majorHAnsi"/>
+                <w:color w:val="auto"/>
+                <w:sz w:val="22"/>
+                <w:szCs w:val="18"/>
+              </w:rPr>
+              <w:t>45</w:t>
+            </w:r>
+            <w:r>
+              <w:rPr>
+                <w:rFonts w:asciiTheme="majorHAnsi" w:hAnsiTheme="majorHAnsi"/>
+                <w:color w:val="auto"/>
+                <w:sz w:val="22"/>
+                <w:szCs w:val="18"/>
+              </w:rPr>
+              <w:t>)</w:t>
             </w:r>
           </w:p>
         </w:tc>
@@ -11834,7 +11848,7 @@
                 <w:sz w:val="22"/>
                 <w:szCs w:val="18"/>
               </w:rPr>
-              <w:t>Not null</w:t>
+              <w:t>Nullable</w:t>
             </w:r>
           </w:p>
         </w:tc>
@@ -11858,6 +11872,18 @@
         </w:tc>
       </w:tr>
     </w:tbl>
+    <w:p>
+      <w:pPr>
+        <w:pStyle w:val="Nessunaspaziatura"/>
+        <w:spacing w:after="61"/>
+        <w:jc w:val="both"/>
+        <w:rPr>
+          <w:color w:val="auto"/>
+          <w:sz w:val="28"/>
+          <w:szCs w:val="28"/>
+        </w:rPr>
+      </w:pPr>
+    </w:p>
     <w:p>
       <w:pPr>
         <w:pStyle w:val="Nessunaspaziatura"/>
@@ -12017,7 +12043,7 @@
                 <w:sz w:val="22"/>
                 <w:szCs w:val="18"/>
               </w:rPr>
-              <w:t>Varchar(3</w:t>
+              <w:t>Varchar(</w:t>
             </w:r>
             <w:r>
               <w:rPr>
@@ -12026,7 +12052,16 @@
                 <w:sz w:val="22"/>
                 <w:szCs w:val="18"/>
               </w:rPr>
-              <w:t>0)</w:t>
+              <w:t>45</w:t>
+            </w:r>
+            <w:r>
+              <w:rPr>
+                <w:rFonts w:asciiTheme="majorHAnsi" w:hAnsiTheme="majorHAnsi"/>
+                <w:color w:val="auto"/>
+                <w:sz w:val="22"/>
+                <w:szCs w:val="18"/>
+              </w:rPr>
+              <w:t>)</w:t>
             </w:r>
           </w:p>
         </w:tc>
@@ -12358,7 +12393,25 @@
                 <w:sz w:val="22"/>
                 <w:szCs w:val="18"/>
               </w:rPr>
-              <w:t>Varchar(30)</w:t>
+              <w:t>Varchar(</w:t>
+            </w:r>
+            <w:r>
+              <w:rPr>
+                <w:rFonts w:asciiTheme="majorHAnsi" w:hAnsiTheme="majorHAnsi"/>
+                <w:color w:val="auto"/>
+                <w:sz w:val="22"/>
+                <w:szCs w:val="18"/>
+              </w:rPr>
+              <w:t>45</w:t>
+            </w:r>
+            <w:r>
+              <w:rPr>
+                <w:rFonts w:asciiTheme="majorHAnsi" w:hAnsiTheme="majorHAnsi"/>
+                <w:color w:val="auto"/>
+                <w:sz w:val="22"/>
+                <w:szCs w:val="18"/>
+              </w:rPr>
+              <w:t>)</w:t>
             </w:r>
           </w:p>
         </w:tc>
@@ -12428,6 +12481,105 @@
           </w:tcPr>
           <w:p>
             <w:pPr>
+              <w:spacing w:after="61"/>
+              <w:jc w:val="both"/>
+              <w:rPr>
+                <w:color w:val="auto"/>
+                <w:sz w:val="22"/>
+                <w:szCs w:val="18"/>
+              </w:rPr>
+            </w:pPr>
+            <w:r>
+              <w:rPr>
+                <w:color w:val="auto"/>
+                <w:sz w:val="22"/>
+                <w:szCs w:val="18"/>
+              </w:rPr>
+              <w:t>State</w:t>
+            </w:r>
+          </w:p>
+        </w:tc>
+        <w:tc>
+          <w:tcPr>
+            <w:tcW w:w="1925" w:type="dxa"/>
+          </w:tcPr>
+          <w:p>
+            <w:pPr>
+              <w:spacing w:after="61"/>
+              <w:jc w:val="both"/>
+              <w:cnfStyle w:val="000000010000" w:firstRow="0" w:lastRow="0" w:firstColumn="0" w:lastColumn="0" w:oddVBand="0" w:evenVBand="0" w:oddHBand="0" w:evenHBand="1" w:firstRowFirstColumn="0" w:firstRowLastColumn="0" w:lastRowFirstColumn="0" w:lastRowLastColumn="0"/>
+              <w:rPr>
+                <w:rFonts w:asciiTheme="majorHAnsi" w:hAnsiTheme="majorHAnsi"/>
+                <w:color w:val="auto"/>
+                <w:sz w:val="22"/>
+                <w:szCs w:val="18"/>
+              </w:rPr>
+            </w:pPr>
+            <w:r>
+              <w:rPr>
+                <w:rFonts w:asciiTheme="majorHAnsi" w:hAnsiTheme="majorHAnsi"/>
+                <w:color w:val="auto"/>
+                <w:sz w:val="22"/>
+                <w:szCs w:val="18"/>
+              </w:rPr>
+              <w:t>Enum</w:t>
+            </w:r>
+          </w:p>
+        </w:tc>
+        <w:tc>
+          <w:tcPr>
+            <w:tcW w:w="1926" w:type="dxa"/>
+          </w:tcPr>
+          <w:p>
+            <w:pPr>
+              <w:spacing w:after="61"/>
+              <w:jc w:val="both"/>
+              <w:cnfStyle w:val="000000010000" w:firstRow="0" w:lastRow="0" w:firstColumn="0" w:lastColumn="0" w:oddVBand="0" w:evenVBand="0" w:oddHBand="0" w:evenHBand="1" w:firstRowFirstColumn="0" w:firstRowLastColumn="0" w:lastRowFirstColumn="0" w:lastRowLastColumn="0"/>
+              <w:rPr>
+                <w:rFonts w:asciiTheme="majorHAnsi" w:hAnsiTheme="majorHAnsi"/>
+                <w:color w:val="auto"/>
+                <w:sz w:val="22"/>
+                <w:szCs w:val="18"/>
+              </w:rPr>
+            </w:pPr>
+            <w:r>
+              <w:rPr>
+                <w:rFonts w:asciiTheme="majorHAnsi" w:hAnsiTheme="majorHAnsi"/>
+                <w:color w:val="auto"/>
+                <w:sz w:val="22"/>
+                <w:szCs w:val="18"/>
+              </w:rPr>
+              <w:t>Not null</w:t>
+            </w:r>
+          </w:p>
+        </w:tc>
+        <w:tc>
+          <w:tcPr>
+            <w:tcW w:w="2108" w:type="dxa"/>
+          </w:tcPr>
+          <w:p>
+            <w:pPr>
+              <w:spacing w:after="61"/>
+              <w:jc w:val="both"/>
+              <w:cnfStyle w:val="000000010000" w:firstRow="0" w:lastRow="0" w:firstColumn="0" w:lastColumn="0" w:oddVBand="0" w:evenVBand="0" w:oddHBand="0" w:evenHBand="1" w:firstRowFirstColumn="0" w:firstRowLastColumn="0" w:lastRowFirstColumn="0" w:lastRowLastColumn="0"/>
+              <w:rPr>
+                <w:rFonts w:asciiTheme="majorHAnsi" w:hAnsiTheme="majorHAnsi"/>
+                <w:color w:val="auto"/>
+                <w:sz w:val="22"/>
+                <w:szCs w:val="18"/>
+              </w:rPr>
+            </w:pPr>
+          </w:p>
+        </w:tc>
+      </w:tr>
+      <w:tr>
+        <w:tc>
+          <w:tcPr>
+            <w:cnfStyle w:val="001000000000" w:firstRow="0" w:lastRow="0" w:firstColumn="1" w:lastColumn="0" w:oddVBand="0" w:evenVBand="0" w:oddHBand="0" w:evenHBand="0" w:firstRowFirstColumn="0" w:firstRowLastColumn="0" w:lastRowFirstColumn="0" w:lastRowLastColumn="0"/>
+            <w:tcW w:w="2400" w:type="dxa"/>
+          </w:tcPr>
+          <w:p>
+            <w:pPr>
               <w:spacing w:before="0" w:after="61"/>
               <w:jc w:val="both"/>
               <w:rPr>
@@ -12451,105 +12603,6 @@
                 <w:szCs w:val="18"/>
               </w:rPr>
               <w:t>Date</w:t>
-            </w:r>
-          </w:p>
-        </w:tc>
-        <w:tc>
-          <w:tcPr>
-            <w:tcW w:w="1925" w:type="dxa"/>
-          </w:tcPr>
-          <w:p>
-            <w:pPr>
-              <w:spacing w:before="0" w:after="61"/>
-              <w:jc w:val="both"/>
-              <w:cnfStyle w:val="000000010000" w:firstRow="0" w:lastRow="0" w:firstColumn="0" w:lastColumn="0" w:oddVBand="0" w:evenVBand="0" w:oddHBand="0" w:evenHBand="1" w:firstRowFirstColumn="0" w:firstRowLastColumn="0" w:lastRowFirstColumn="0" w:lastRowLastColumn="0"/>
-              <w:rPr>
-                <w:rFonts w:asciiTheme="majorHAnsi" w:hAnsiTheme="majorHAnsi"/>
-                <w:color w:val="auto"/>
-                <w:sz w:val="22"/>
-                <w:szCs w:val="18"/>
-              </w:rPr>
-            </w:pPr>
-            <w:r>
-              <w:rPr>
-                <w:rFonts w:asciiTheme="majorHAnsi" w:hAnsiTheme="majorHAnsi"/>
-                <w:color w:val="auto"/>
-                <w:sz w:val="22"/>
-                <w:szCs w:val="18"/>
-              </w:rPr>
-              <w:t>Date</w:t>
-            </w:r>
-          </w:p>
-        </w:tc>
-        <w:tc>
-          <w:tcPr>
-            <w:tcW w:w="1926" w:type="dxa"/>
-          </w:tcPr>
-          <w:p>
-            <w:pPr>
-              <w:spacing w:before="0" w:after="61"/>
-              <w:jc w:val="both"/>
-              <w:cnfStyle w:val="000000010000" w:firstRow="0" w:lastRow="0" w:firstColumn="0" w:lastColumn="0" w:oddVBand="0" w:evenVBand="0" w:oddHBand="0" w:evenHBand="1" w:firstRowFirstColumn="0" w:firstRowLastColumn="0" w:lastRowFirstColumn="0" w:lastRowLastColumn="0"/>
-              <w:rPr>
-                <w:rFonts w:asciiTheme="majorHAnsi" w:hAnsiTheme="majorHAnsi"/>
-                <w:color w:val="auto"/>
-                <w:sz w:val="22"/>
-                <w:szCs w:val="18"/>
-              </w:rPr>
-            </w:pPr>
-            <w:r>
-              <w:rPr>
-                <w:rFonts w:asciiTheme="majorHAnsi" w:hAnsiTheme="majorHAnsi"/>
-                <w:color w:val="auto"/>
-                <w:sz w:val="22"/>
-                <w:szCs w:val="18"/>
-              </w:rPr>
-              <w:t>Not null</w:t>
-            </w:r>
-          </w:p>
-        </w:tc>
-        <w:tc>
-          <w:tcPr>
-            <w:tcW w:w="2108" w:type="dxa"/>
-          </w:tcPr>
-          <w:p>
-            <w:pPr>
-              <w:spacing w:before="0" w:after="61"/>
-              <w:jc w:val="both"/>
-              <w:cnfStyle w:val="000000010000" w:firstRow="0" w:lastRow="0" w:firstColumn="0" w:lastColumn="0" w:oddVBand="0" w:evenVBand="0" w:oddHBand="0" w:evenHBand="1" w:firstRowFirstColumn="0" w:firstRowLastColumn="0" w:lastRowFirstColumn="0" w:lastRowLastColumn="0"/>
-              <w:rPr>
-                <w:rFonts w:asciiTheme="majorHAnsi" w:hAnsiTheme="majorHAnsi"/>
-                <w:color w:val="auto"/>
-                <w:sz w:val="22"/>
-                <w:szCs w:val="18"/>
-              </w:rPr>
-            </w:pPr>
-          </w:p>
-        </w:tc>
-      </w:tr>
-      <w:tr>
-        <w:tc>
-          <w:tcPr>
-            <w:cnfStyle w:val="001000000000" w:firstRow="0" w:lastRow="0" w:firstColumn="1" w:lastColumn="0" w:oddVBand="0" w:evenVBand="0" w:oddHBand="0" w:evenHBand="0" w:firstRowFirstColumn="0" w:firstRowLastColumn="0" w:lastRowFirstColumn="0" w:lastRowLastColumn="0"/>
-            <w:tcW w:w="2400" w:type="dxa"/>
-          </w:tcPr>
-          <w:p>
-            <w:pPr>
-              <w:spacing w:before="0" w:after="61"/>
-              <w:jc w:val="both"/>
-              <w:rPr>
-                <w:color w:val="auto"/>
-                <w:sz w:val="22"/>
-                <w:szCs w:val="18"/>
-              </w:rPr>
-            </w:pPr>
-            <w:r>
-              <w:rPr>
-                <w:color w:val="auto"/>
-                <w:sz w:val="22"/>
-                <w:szCs w:val="18"/>
-              </w:rPr>
-              <w:t>CommissionMember</w:t>
             </w:r>
           </w:p>
         </w:tc>
@@ -12576,7 +12629,7 @@
                 <w:sz w:val="22"/>
                 <w:szCs w:val="18"/>
               </w:rPr>
-              <w:t>Varchar(30)</w:t>
+              <w:t>Date</w:t>
             </w:r>
           </w:p>
         </w:tc>
@@ -12623,15 +12676,6 @@
                 <w:szCs w:val="18"/>
               </w:rPr>
             </w:pPr>
-            <w:r>
-              <w:rPr>
-                <w:rFonts w:asciiTheme="majorHAnsi" w:hAnsiTheme="majorHAnsi"/>
-                <w:color w:val="auto"/>
-                <w:sz w:val="22"/>
-                <w:szCs w:val="18"/>
-              </w:rPr>
-              <w:t>Foreign key</w:t>
-            </w:r>
           </w:p>
         </w:tc>
       </w:tr>
@@ -12646,6 +12690,235 @@
           </w:tcPr>
           <w:p>
             <w:pPr>
+              <w:spacing w:after="61"/>
+              <w:jc w:val="both"/>
+              <w:rPr>
+                <w:color w:val="auto"/>
+                <w:sz w:val="22"/>
+                <w:szCs w:val="18"/>
+              </w:rPr>
+            </w:pPr>
+            <w:r>
+              <w:rPr>
+                <w:color w:val="auto"/>
+                <w:sz w:val="22"/>
+                <w:szCs w:val="18"/>
+              </w:rPr>
+              <w:t>FinishDate</w:t>
+            </w:r>
+          </w:p>
+        </w:tc>
+        <w:tc>
+          <w:tcPr>
+            <w:tcW w:w="1925" w:type="dxa"/>
+          </w:tcPr>
+          <w:p>
+            <w:pPr>
+              <w:spacing w:after="61"/>
+              <w:jc w:val="both"/>
+              <w:cnfStyle w:val="000000010000" w:firstRow="0" w:lastRow="0" w:firstColumn="0" w:lastColumn="0" w:oddVBand="0" w:evenVBand="0" w:oddHBand="0" w:evenHBand="1" w:firstRowFirstColumn="0" w:firstRowLastColumn="0" w:lastRowFirstColumn="0" w:lastRowLastColumn="0"/>
+              <w:rPr>
+                <w:rFonts w:asciiTheme="majorHAnsi" w:hAnsiTheme="majorHAnsi"/>
+                <w:color w:val="auto"/>
+                <w:sz w:val="22"/>
+                <w:szCs w:val="18"/>
+              </w:rPr>
+            </w:pPr>
+            <w:r>
+              <w:rPr>
+                <w:rFonts w:asciiTheme="majorHAnsi" w:hAnsiTheme="majorHAnsi"/>
+                <w:color w:val="auto"/>
+                <w:sz w:val="22"/>
+                <w:szCs w:val="18"/>
+              </w:rPr>
+              <w:t>Date</w:t>
+            </w:r>
+          </w:p>
+        </w:tc>
+        <w:tc>
+          <w:tcPr>
+            <w:tcW w:w="1926" w:type="dxa"/>
+          </w:tcPr>
+          <w:p>
+            <w:pPr>
+              <w:spacing w:after="61"/>
+              <w:jc w:val="both"/>
+              <w:cnfStyle w:val="000000010000" w:firstRow="0" w:lastRow="0" w:firstColumn="0" w:lastColumn="0" w:oddVBand="0" w:evenVBand="0" w:oddHBand="0" w:evenHBand="1" w:firstRowFirstColumn="0" w:firstRowLastColumn="0" w:lastRowFirstColumn="0" w:lastRowLastColumn="0"/>
+              <w:rPr>
+                <w:rFonts w:asciiTheme="majorHAnsi" w:hAnsiTheme="majorHAnsi"/>
+                <w:color w:val="auto"/>
+                <w:sz w:val="22"/>
+                <w:szCs w:val="18"/>
+              </w:rPr>
+            </w:pPr>
+            <w:r>
+              <w:rPr>
+                <w:rFonts w:asciiTheme="majorHAnsi" w:hAnsiTheme="majorHAnsi"/>
+                <w:color w:val="auto"/>
+                <w:sz w:val="22"/>
+                <w:szCs w:val="18"/>
+              </w:rPr>
+              <w:t>Nullable</w:t>
+            </w:r>
+          </w:p>
+        </w:tc>
+        <w:tc>
+          <w:tcPr>
+            <w:tcW w:w="2108" w:type="dxa"/>
+          </w:tcPr>
+          <w:p>
+            <w:pPr>
+              <w:spacing w:after="61"/>
+              <w:jc w:val="both"/>
+              <w:cnfStyle w:val="000000010000" w:firstRow="0" w:lastRow="0" w:firstColumn="0" w:lastColumn="0" w:oddVBand="0" w:evenVBand="0" w:oddHBand="0" w:evenHBand="1" w:firstRowFirstColumn="0" w:firstRowLastColumn="0" w:lastRowFirstColumn="0" w:lastRowLastColumn="0"/>
+              <w:rPr>
+                <w:rFonts w:asciiTheme="majorHAnsi" w:hAnsiTheme="majorHAnsi"/>
+                <w:color w:val="auto"/>
+                <w:sz w:val="22"/>
+                <w:szCs w:val="18"/>
+              </w:rPr>
+            </w:pPr>
+          </w:p>
+        </w:tc>
+      </w:tr>
+      <w:tr>
+        <w:tc>
+          <w:tcPr>
+            <w:cnfStyle w:val="001000000000" w:firstRow="0" w:lastRow="0" w:firstColumn="1" w:lastColumn="0" w:oddVBand="0" w:evenVBand="0" w:oddHBand="0" w:evenHBand="0" w:firstRowFirstColumn="0" w:firstRowLastColumn="0" w:lastRowFirstColumn="0" w:lastRowLastColumn="0"/>
+            <w:tcW w:w="2400" w:type="dxa"/>
+          </w:tcPr>
+          <w:p>
+            <w:pPr>
+              <w:spacing w:before="0" w:after="61"/>
+              <w:jc w:val="both"/>
+              <w:rPr>
+                <w:color w:val="auto"/>
+                <w:sz w:val="22"/>
+                <w:szCs w:val="18"/>
+              </w:rPr>
+            </w:pPr>
+            <w:r>
+              <w:rPr>
+                <w:color w:val="auto"/>
+                <w:sz w:val="22"/>
+                <w:szCs w:val="18"/>
+              </w:rPr>
+              <w:lastRenderedPageBreak/>
+              <w:t>CommissionMember</w:t>
+            </w:r>
+          </w:p>
+        </w:tc>
+        <w:tc>
+          <w:tcPr>
+            <w:tcW w:w="1925" w:type="dxa"/>
+          </w:tcPr>
+          <w:p>
+            <w:pPr>
+              <w:spacing w:before="0" w:after="61"/>
+              <w:jc w:val="both"/>
+              <w:cnfStyle w:val="000000000000" w:firstRow="0" w:lastRow="0" w:firstColumn="0" w:lastColumn="0" w:oddVBand="0" w:evenVBand="0" w:oddHBand="0" w:evenHBand="0" w:firstRowFirstColumn="0" w:firstRowLastColumn="0" w:lastRowFirstColumn="0" w:lastRowLastColumn="0"/>
+              <w:rPr>
+                <w:rFonts w:asciiTheme="majorHAnsi" w:hAnsiTheme="majorHAnsi"/>
+                <w:color w:val="auto"/>
+                <w:sz w:val="22"/>
+                <w:szCs w:val="18"/>
+              </w:rPr>
+            </w:pPr>
+            <w:r>
+              <w:rPr>
+                <w:rFonts w:asciiTheme="majorHAnsi" w:hAnsiTheme="majorHAnsi"/>
+                <w:color w:val="auto"/>
+                <w:sz w:val="22"/>
+                <w:szCs w:val="18"/>
+              </w:rPr>
+              <w:t>Varchar(</w:t>
+            </w:r>
+            <w:r>
+              <w:rPr>
+                <w:rFonts w:asciiTheme="majorHAnsi" w:hAnsiTheme="majorHAnsi"/>
+                <w:color w:val="auto"/>
+                <w:sz w:val="22"/>
+                <w:szCs w:val="18"/>
+              </w:rPr>
+              <w:t>45</w:t>
+            </w:r>
+            <w:r>
+              <w:rPr>
+                <w:rFonts w:asciiTheme="majorHAnsi" w:hAnsiTheme="majorHAnsi"/>
+                <w:color w:val="auto"/>
+                <w:sz w:val="22"/>
+                <w:szCs w:val="18"/>
+              </w:rPr>
+              <w:t>)</w:t>
+            </w:r>
+          </w:p>
+        </w:tc>
+        <w:tc>
+          <w:tcPr>
+            <w:tcW w:w="1926" w:type="dxa"/>
+          </w:tcPr>
+          <w:p>
+            <w:pPr>
+              <w:spacing w:before="0" w:after="61"/>
+              <w:jc w:val="both"/>
+              <w:cnfStyle w:val="000000000000" w:firstRow="0" w:lastRow="0" w:firstColumn="0" w:lastColumn="0" w:oddVBand="0" w:evenVBand="0" w:oddHBand="0" w:evenHBand="0" w:firstRowFirstColumn="0" w:firstRowLastColumn="0" w:lastRowFirstColumn="0" w:lastRowLastColumn="0"/>
+              <w:rPr>
+                <w:rFonts w:asciiTheme="majorHAnsi" w:hAnsiTheme="majorHAnsi"/>
+                <w:color w:val="auto"/>
+                <w:sz w:val="22"/>
+                <w:szCs w:val="18"/>
+              </w:rPr>
+            </w:pPr>
+            <w:r>
+              <w:rPr>
+                <w:rFonts w:asciiTheme="majorHAnsi" w:hAnsiTheme="majorHAnsi"/>
+                <w:color w:val="auto"/>
+                <w:sz w:val="22"/>
+                <w:szCs w:val="18"/>
+              </w:rPr>
+              <w:t>Not null</w:t>
+            </w:r>
+          </w:p>
+        </w:tc>
+        <w:tc>
+          <w:tcPr>
+            <w:tcW w:w="2108" w:type="dxa"/>
+          </w:tcPr>
+          <w:p>
+            <w:pPr>
+              <w:spacing w:before="0" w:after="61"/>
+              <w:jc w:val="both"/>
+              <w:cnfStyle w:val="000000000000" w:firstRow="0" w:lastRow="0" w:firstColumn="0" w:lastColumn="0" w:oddVBand="0" w:evenVBand="0" w:oddHBand="0" w:evenHBand="0" w:firstRowFirstColumn="0" w:firstRowLastColumn="0" w:lastRowFirstColumn="0" w:lastRowLastColumn="0"/>
+              <w:rPr>
+                <w:rFonts w:asciiTheme="majorHAnsi" w:hAnsiTheme="majorHAnsi"/>
+                <w:color w:val="auto"/>
+                <w:sz w:val="22"/>
+                <w:szCs w:val="18"/>
+              </w:rPr>
+            </w:pPr>
+            <w:r>
+              <w:rPr>
+                <w:rFonts w:asciiTheme="majorHAnsi" w:hAnsiTheme="majorHAnsi"/>
+                <w:color w:val="auto"/>
+                <w:sz w:val="22"/>
+                <w:szCs w:val="18"/>
+              </w:rPr>
+              <w:t>Foreign key</w:t>
+            </w:r>
+          </w:p>
+        </w:tc>
+      </w:tr>
+      <w:tr>
+        <w:trPr>
+          <w:cnfStyle w:val="000000010000" w:firstRow="0" w:lastRow="0" w:firstColumn="0" w:lastColumn="0" w:oddVBand="0" w:evenVBand="0" w:oddHBand="0" w:evenHBand="1" w:firstRowFirstColumn="0" w:firstRowLastColumn="0" w:lastRowFirstColumn="0" w:lastRowLastColumn="0"/>
+        </w:trPr>
+        <w:tc>
+          <w:tcPr>
+            <w:cnfStyle w:val="001000000000" w:firstRow="0" w:lastRow="0" w:firstColumn="1" w:lastColumn="0" w:oddVBand="0" w:evenVBand="0" w:oddHBand="0" w:evenHBand="0" w:firstRowFirstColumn="0" w:firstRowLastColumn="0" w:lastRowFirstColumn="0" w:lastRowLastColumn="0"/>
+            <w:tcW w:w="2400" w:type="dxa"/>
+          </w:tcPr>
+          <w:p>
+            <w:pPr>
               <w:spacing w:before="0" w:after="61"/>
               <w:jc w:val="both"/>
               <w:rPr>
@@ -12773,28 +13046,6 @@
         <w:jc w:val="both"/>
         <w:rPr>
           <w:color w:val="auto"/>
-          <w:lang w:val="it-IT"/>
-        </w:rPr>
-      </w:pPr>
-    </w:p>
-    <w:p>
-      <w:pPr>
-        <w:pStyle w:val="Nessunaspaziatura"/>
-        <w:spacing w:after="61"/>
-        <w:jc w:val="both"/>
-        <w:rPr>
-          <w:color w:val="auto"/>
-          <w:lang w:val="it-IT"/>
-        </w:rPr>
-      </w:pPr>
-    </w:p>
-    <w:p>
-      <w:pPr>
-        <w:pStyle w:val="Nessunaspaziatura"/>
-        <w:spacing w:after="61"/>
-        <w:jc w:val="both"/>
-        <w:rPr>
-          <w:color w:val="auto"/>
           <w:sz w:val="28"/>
           <w:szCs w:val="28"/>
           <w:lang w:val="it-IT"/>
@@ -12807,7 +13058,6 @@
           <w:szCs w:val="28"/>
           <w:lang w:val="it-IT"/>
         </w:rPr>
-        <w:lastRenderedPageBreak/>
         <w:t>Tutoring</w:t>
       </w:r>
       <w:r>
@@ -12994,7 +13244,7 @@
                 <w:sz w:val="22"/>
                 <w:szCs w:val="18"/>
               </w:rPr>
-              <w:t>3</w:t>
+              <w:t>45</w:t>
             </w:r>
             <w:r>
               <w:rPr>
@@ -13003,7 +13253,7 @@
                 <w:sz w:val="22"/>
                 <w:szCs w:val="18"/>
               </w:rPr>
-              <w:t>0)</w:t>
+              <w:t>)</w:t>
             </w:r>
           </w:p>
         </w:tc>
@@ -13751,7 +14001,21 @@
                 <w:rFonts w:asciiTheme="majorHAnsi" w:hAnsiTheme="majorHAnsi"/>
                 <w:color w:val="auto"/>
               </w:rPr>
-              <w:t>Varchar(30)</w:t>
+              <w:t>Varchar(</w:t>
+            </w:r>
+            <w:r>
+              <w:rPr>
+                <w:rFonts w:asciiTheme="majorHAnsi" w:hAnsiTheme="majorHAnsi"/>
+                <w:color w:val="auto"/>
+              </w:rPr>
+              <w:t>45</w:t>
+            </w:r>
+            <w:r>
+              <w:rPr>
+                <w:rFonts w:asciiTheme="majorHAnsi" w:hAnsiTheme="majorHAnsi"/>
+                <w:color w:val="auto"/>
+              </w:rPr>
+              <w:t>)</w:t>
             </w:r>
           </w:p>
         </w:tc>
@@ -14241,7 +14505,21 @@
                 <w:rFonts w:asciiTheme="majorHAnsi" w:hAnsiTheme="majorHAnsi"/>
                 <w:color w:val="auto"/>
               </w:rPr>
-              <w:t>Varchar(30)</w:t>
+              <w:t>Varchar(</w:t>
+            </w:r>
+            <w:r>
+              <w:rPr>
+                <w:rFonts w:asciiTheme="majorHAnsi" w:hAnsiTheme="majorHAnsi"/>
+                <w:color w:val="auto"/>
+              </w:rPr>
+              <w:t>45</w:t>
+            </w:r>
+            <w:r>
+              <w:rPr>
+                <w:rFonts w:asciiTheme="majorHAnsi" w:hAnsiTheme="majorHAnsi"/>
+                <w:color w:val="auto"/>
+              </w:rPr>
+              <w:t>)</w:t>
             </w:r>
           </w:p>
         </w:tc>
@@ -15193,7 +15471,21 @@
                 <w:rFonts w:asciiTheme="majorHAnsi" w:hAnsiTheme="majorHAnsi"/>
                 <w:color w:val="auto"/>
               </w:rPr>
-              <w:t>Varchar(30)</w:t>
+              <w:t>Varchar(</w:t>
+            </w:r>
+            <w:r>
+              <w:rPr>
+                <w:rFonts w:asciiTheme="majorHAnsi" w:hAnsiTheme="majorHAnsi"/>
+                <w:color w:val="auto"/>
+              </w:rPr>
+              <w:t>45</w:t>
+            </w:r>
+            <w:r>
+              <w:rPr>
+                <w:rFonts w:asciiTheme="majorHAnsi" w:hAnsiTheme="majorHAnsi"/>
+                <w:color w:val="auto"/>
+              </w:rPr>
+              <w:t>)</w:t>
             </w:r>
           </w:p>
         </w:tc>
@@ -15352,36 +15644,6 @@
         </w:tc>
       </w:tr>
     </w:tbl>
-    <w:p>
-      <w:pPr>
-        <w:pStyle w:val="Nessunaspaziatura"/>
-        <w:spacing w:after="61"/>
-        <w:jc w:val="both"/>
-        <w:rPr>
-          <w:color w:val="auto"/>
-        </w:rPr>
-      </w:pPr>
-    </w:p>
-    <w:p>
-      <w:pPr>
-        <w:pStyle w:val="Nessunaspaziatura"/>
-        <w:spacing w:after="61"/>
-        <w:jc w:val="both"/>
-        <w:rPr>
-          <w:color w:val="auto"/>
-        </w:rPr>
-      </w:pPr>
-    </w:p>
-    <w:p>
-      <w:pPr>
-        <w:pStyle w:val="Nessunaspaziatura"/>
-        <w:spacing w:after="61"/>
-        <w:jc w:val="both"/>
-        <w:rPr>
-          <w:color w:val="auto"/>
-        </w:rPr>
-      </w:pPr>
-    </w:p>
     <w:p>
       <w:pPr>
         <w:pStyle w:val="Nessunaspaziatura"/>
@@ -15747,7 +16009,7 @@
                 <w:rFonts w:asciiTheme="majorHAnsi" w:hAnsiTheme="majorHAnsi"/>
                 <w:color w:val="auto"/>
               </w:rPr>
-              <w:t>Int</w:t>
+              <w:t>Float</w:t>
             </w:r>
           </w:p>
         </w:tc>
@@ -16137,7 +16399,7 @@
               <w:rPr>
                 <w:color w:val="auto"/>
               </w:rPr>
-              <w:t>Name</w:t>
+              <w:t>Id_WorkDay</w:t>
             </w:r>
           </w:p>
         </w:tc>
@@ -16160,7 +16422,7 @@
                 <w:rFonts w:asciiTheme="majorHAnsi" w:hAnsiTheme="majorHAnsi"/>
                 <w:color w:val="auto"/>
               </w:rPr>
-              <w:t>Enum</w:t>
+              <w:t>Int</w:t>
             </w:r>
           </w:p>
         </w:tc>
@@ -16222,6 +16484,93 @@
           </w:tcPr>
           <w:p>
             <w:pPr>
+              <w:tabs>
+                <w:tab w:val="left" w:pos="1644"/>
+              </w:tabs>
+              <w:spacing w:after="61"/>
+              <w:rPr>
+                <w:color w:val="auto"/>
+              </w:rPr>
+            </w:pPr>
+            <w:r>
+              <w:rPr>
+                <w:color w:val="auto"/>
+              </w:rPr>
+              <w:t>Name</w:t>
+            </w:r>
+          </w:p>
+        </w:tc>
+        <w:tc>
+          <w:tcPr>
+            <w:tcW w:w="2126" w:type="dxa"/>
+          </w:tcPr>
+          <w:p>
+            <w:pPr>
+              <w:spacing w:after="61"/>
+              <w:jc w:val="both"/>
+              <w:cnfStyle w:val="000000010000" w:firstRow="0" w:lastRow="0" w:firstColumn="0" w:lastColumn="0" w:oddVBand="0" w:evenVBand="0" w:oddHBand="0" w:evenHBand="1" w:firstRowFirstColumn="0" w:firstRowLastColumn="0" w:lastRowFirstColumn="0" w:lastRowLastColumn="0"/>
+              <w:rPr>
+                <w:rFonts w:asciiTheme="majorHAnsi" w:hAnsiTheme="majorHAnsi"/>
+                <w:color w:val="auto"/>
+              </w:rPr>
+            </w:pPr>
+            <w:r>
+              <w:rPr>
+                <w:rFonts w:asciiTheme="majorHAnsi" w:hAnsiTheme="majorHAnsi"/>
+                <w:color w:val="auto"/>
+              </w:rPr>
+              <w:t>Enum</w:t>
+            </w:r>
+          </w:p>
+        </w:tc>
+        <w:tc>
+          <w:tcPr>
+            <w:tcW w:w="1559" w:type="dxa"/>
+          </w:tcPr>
+          <w:p>
+            <w:pPr>
+              <w:spacing w:after="61"/>
+              <w:jc w:val="both"/>
+              <w:cnfStyle w:val="000000010000" w:firstRow="0" w:lastRow="0" w:firstColumn="0" w:lastColumn="0" w:oddVBand="0" w:evenVBand="0" w:oddHBand="0" w:evenHBand="1" w:firstRowFirstColumn="0" w:firstRowLastColumn="0" w:lastRowFirstColumn="0" w:lastRowLastColumn="0"/>
+              <w:rPr>
+                <w:rFonts w:asciiTheme="majorHAnsi" w:hAnsiTheme="majorHAnsi"/>
+                <w:color w:val="auto"/>
+              </w:rPr>
+            </w:pPr>
+            <w:r>
+              <w:rPr>
+                <w:rFonts w:asciiTheme="majorHAnsi" w:hAnsiTheme="majorHAnsi"/>
+                <w:color w:val="auto"/>
+              </w:rPr>
+              <w:t>Not null</w:t>
+            </w:r>
+          </w:p>
+        </w:tc>
+        <w:tc>
+          <w:tcPr>
+            <w:tcW w:w="2154" w:type="dxa"/>
+          </w:tcPr>
+          <w:p>
+            <w:pPr>
+              <w:spacing w:after="61"/>
+              <w:jc w:val="both"/>
+              <w:cnfStyle w:val="000000010000" w:firstRow="0" w:lastRow="0" w:firstColumn="0" w:lastColumn="0" w:oddVBand="0" w:evenVBand="0" w:oddHBand="0" w:evenHBand="1" w:firstRowFirstColumn="0" w:firstRowLastColumn="0" w:lastRowFirstColumn="0" w:lastRowLastColumn="0"/>
+              <w:rPr>
+                <w:rFonts w:asciiTheme="majorHAnsi" w:hAnsiTheme="majorHAnsi"/>
+                <w:color w:val="auto"/>
+              </w:rPr>
+            </w:pPr>
+          </w:p>
+        </w:tc>
+      </w:tr>
+      <w:tr>
+        <w:tc>
+          <w:tcPr>
+            <w:cnfStyle w:val="001000000000" w:firstRow="0" w:lastRow="0" w:firstColumn="1" w:lastColumn="0" w:oddVBand="0" w:evenVBand="0" w:oddHBand="0" w:evenHBand="0" w:firstRowFirstColumn="0" w:firstRowLastColumn="0" w:lastRowFirstColumn="0" w:lastRowLastColumn="0"/>
+            <w:tcW w:w="2520" w:type="dxa"/>
+          </w:tcPr>
+          <w:p>
+            <w:pPr>
               <w:spacing w:before="0" w:after="61"/>
               <w:jc w:val="both"/>
               <w:rPr>
@@ -16233,91 +16582,6 @@
                 <w:color w:val="auto"/>
               </w:rPr>
               <w:t>StartTime</w:t>
-            </w:r>
-          </w:p>
-        </w:tc>
-        <w:tc>
-          <w:tcPr>
-            <w:tcW w:w="2126" w:type="dxa"/>
-          </w:tcPr>
-          <w:p>
-            <w:pPr>
-              <w:spacing w:before="0" w:after="61"/>
-              <w:jc w:val="both"/>
-              <w:cnfStyle w:val="000000010000" w:firstRow="0" w:lastRow="0" w:firstColumn="0" w:lastColumn="0" w:oddVBand="0" w:evenVBand="0" w:oddHBand="0" w:evenHBand="1" w:firstRowFirstColumn="0" w:firstRowLastColumn="0" w:lastRowFirstColumn="0" w:lastRowLastColumn="0"/>
-              <w:rPr>
-                <w:rFonts w:asciiTheme="majorHAnsi" w:hAnsiTheme="majorHAnsi"/>
-                <w:color w:val="auto"/>
-              </w:rPr>
-            </w:pPr>
-            <w:r>
-              <w:rPr>
-                <w:rFonts w:asciiTheme="majorHAnsi" w:hAnsiTheme="majorHAnsi"/>
-                <w:color w:val="auto"/>
-              </w:rPr>
-              <w:t>Int</w:t>
-            </w:r>
-          </w:p>
-        </w:tc>
-        <w:tc>
-          <w:tcPr>
-            <w:tcW w:w="1559" w:type="dxa"/>
-          </w:tcPr>
-          <w:p>
-            <w:pPr>
-              <w:spacing w:before="0" w:after="61"/>
-              <w:jc w:val="both"/>
-              <w:cnfStyle w:val="000000010000" w:firstRow="0" w:lastRow="0" w:firstColumn="0" w:lastColumn="0" w:oddVBand="0" w:evenVBand="0" w:oddHBand="0" w:evenHBand="1" w:firstRowFirstColumn="0" w:firstRowLastColumn="0" w:lastRowFirstColumn="0" w:lastRowLastColumn="0"/>
-              <w:rPr>
-                <w:rFonts w:asciiTheme="majorHAnsi" w:hAnsiTheme="majorHAnsi"/>
-                <w:color w:val="auto"/>
-              </w:rPr>
-            </w:pPr>
-            <w:r>
-              <w:rPr>
-                <w:rFonts w:asciiTheme="majorHAnsi" w:hAnsiTheme="majorHAnsi"/>
-                <w:color w:val="auto"/>
-              </w:rPr>
-              <w:t>Not null</w:t>
-            </w:r>
-          </w:p>
-        </w:tc>
-        <w:tc>
-          <w:tcPr>
-            <w:tcW w:w="2154" w:type="dxa"/>
-          </w:tcPr>
-          <w:p>
-            <w:pPr>
-              <w:spacing w:before="0" w:after="61"/>
-              <w:jc w:val="both"/>
-              <w:cnfStyle w:val="000000010000" w:firstRow="0" w:lastRow="0" w:firstColumn="0" w:lastColumn="0" w:oddVBand="0" w:evenVBand="0" w:oddHBand="0" w:evenHBand="1" w:firstRowFirstColumn="0" w:firstRowLastColumn="0" w:lastRowFirstColumn="0" w:lastRowLastColumn="0"/>
-              <w:rPr>
-                <w:rFonts w:asciiTheme="majorHAnsi" w:hAnsiTheme="majorHAnsi"/>
-                <w:color w:val="auto"/>
-              </w:rPr>
-            </w:pPr>
-          </w:p>
-        </w:tc>
-      </w:tr>
-      <w:tr>
-        <w:tc>
-          <w:tcPr>
-            <w:cnfStyle w:val="001000000000" w:firstRow="0" w:lastRow="0" w:firstColumn="1" w:lastColumn="0" w:oddVBand="0" w:evenVBand="0" w:oddHBand="0" w:evenHBand="0" w:firstRowFirstColumn="0" w:firstRowLastColumn="0" w:lastRowFirstColumn="0" w:lastRowLastColumn="0"/>
-            <w:tcW w:w="2520" w:type="dxa"/>
-          </w:tcPr>
-          <w:p>
-            <w:pPr>
-              <w:spacing w:before="0" w:after="61"/>
-              <w:jc w:val="both"/>
-              <w:rPr>
-                <w:color w:val="auto"/>
-              </w:rPr>
-            </w:pPr>
-            <w:r>
-              <w:rPr>
-                <w:color w:val="auto"/>
-              </w:rPr>
-              <w:t>FinishTime</w:t>
             </w:r>
           </w:p>
         </w:tc>
@@ -16405,7 +16669,7 @@
               <w:rPr>
                 <w:color w:val="auto"/>
               </w:rPr>
-              <w:t>Open</w:t>
+              <w:t>FinishTime</w:t>
             </w:r>
           </w:p>
         </w:tc>
@@ -16428,7 +16692,7 @@
                 <w:rFonts w:asciiTheme="majorHAnsi" w:hAnsiTheme="majorHAnsi"/>
                 <w:color w:val="auto"/>
               </w:rPr>
-              <w:t>boolean</w:t>
+              <w:t>Int</w:t>
             </w:r>
           </w:p>
         </w:tc>
@@ -16490,13 +16754,7 @@
               <w:rPr>
                 <w:color w:val="auto"/>
               </w:rPr>
-              <w:t>Commission</w:t>
-            </w:r>
-            <w:r>
-              <w:rPr>
-                <w:color w:val="auto"/>
-              </w:rPr>
-              <w:t>Member</w:t>
+              <w:t>Open</w:t>
             </w:r>
           </w:p>
         </w:tc>
@@ -16519,7 +16777,7 @@
                 <w:rFonts w:asciiTheme="majorHAnsi" w:hAnsiTheme="majorHAnsi"/>
                 <w:color w:val="auto"/>
               </w:rPr>
-              <w:t>Varchar(30)</w:t>
+              <w:t>boolean</w:t>
             </w:r>
           </w:p>
         </w:tc>
@@ -16555,6 +16813,114 @@
               <w:spacing w:before="0" w:after="61"/>
               <w:jc w:val="both"/>
               <w:cnfStyle w:val="000000000000" w:firstRow="0" w:lastRow="0" w:firstColumn="0" w:lastColumn="0" w:oddVBand="0" w:evenVBand="0" w:oddHBand="0" w:evenHBand="0" w:firstRowFirstColumn="0" w:firstRowLastColumn="0" w:lastRowFirstColumn="0" w:lastRowLastColumn="0"/>
+              <w:rPr>
+                <w:rFonts w:asciiTheme="majorHAnsi" w:hAnsiTheme="majorHAnsi"/>
+                <w:color w:val="auto"/>
+              </w:rPr>
+            </w:pPr>
+          </w:p>
+        </w:tc>
+      </w:tr>
+      <w:tr>
+        <w:trPr>
+          <w:cnfStyle w:val="000000010000" w:firstRow="0" w:lastRow="0" w:firstColumn="0" w:lastColumn="0" w:oddVBand="0" w:evenVBand="0" w:oddHBand="0" w:evenHBand="1" w:firstRowFirstColumn="0" w:firstRowLastColumn="0" w:lastRowFirstColumn="0" w:lastRowLastColumn="0"/>
+        </w:trPr>
+        <w:tc>
+          <w:tcPr>
+            <w:cnfStyle w:val="001000000000" w:firstRow="0" w:lastRow="0" w:firstColumn="1" w:lastColumn="0" w:oddVBand="0" w:evenVBand="0" w:oddHBand="0" w:evenHBand="0" w:firstRowFirstColumn="0" w:firstRowLastColumn="0" w:lastRowFirstColumn="0" w:lastRowLastColumn="0"/>
+            <w:tcW w:w="2520" w:type="dxa"/>
+          </w:tcPr>
+          <w:p>
+            <w:pPr>
+              <w:spacing w:before="0" w:after="61"/>
+              <w:jc w:val="both"/>
+              <w:rPr>
+                <w:color w:val="auto"/>
+              </w:rPr>
+            </w:pPr>
+            <w:r>
+              <w:rPr>
+                <w:color w:val="auto"/>
+              </w:rPr>
+              <w:t>Commission</w:t>
+            </w:r>
+            <w:r>
+              <w:rPr>
+                <w:color w:val="auto"/>
+              </w:rPr>
+              <w:t>Member</w:t>
+            </w:r>
+          </w:p>
+        </w:tc>
+        <w:tc>
+          <w:tcPr>
+            <w:tcW w:w="2126" w:type="dxa"/>
+          </w:tcPr>
+          <w:p>
+            <w:pPr>
+              <w:spacing w:before="0" w:after="61"/>
+              <w:jc w:val="both"/>
+              <w:cnfStyle w:val="000000010000" w:firstRow="0" w:lastRow="0" w:firstColumn="0" w:lastColumn="0" w:oddVBand="0" w:evenVBand="0" w:oddHBand="0" w:evenHBand="1" w:firstRowFirstColumn="0" w:firstRowLastColumn="0" w:lastRowFirstColumn="0" w:lastRowLastColumn="0"/>
+              <w:rPr>
+                <w:rFonts w:asciiTheme="majorHAnsi" w:hAnsiTheme="majorHAnsi"/>
+                <w:color w:val="auto"/>
+              </w:rPr>
+            </w:pPr>
+            <w:r>
+              <w:rPr>
+                <w:rFonts w:asciiTheme="majorHAnsi" w:hAnsiTheme="majorHAnsi"/>
+                <w:color w:val="auto"/>
+              </w:rPr>
+              <w:t>Varchar(</w:t>
+            </w:r>
+            <w:r>
+              <w:rPr>
+                <w:rFonts w:asciiTheme="majorHAnsi" w:hAnsiTheme="majorHAnsi"/>
+                <w:color w:val="auto"/>
+              </w:rPr>
+              <w:t>45</w:t>
+            </w:r>
+            <w:r>
+              <w:rPr>
+                <w:rFonts w:asciiTheme="majorHAnsi" w:hAnsiTheme="majorHAnsi"/>
+                <w:color w:val="auto"/>
+              </w:rPr>
+              <w:t>)</w:t>
+            </w:r>
+          </w:p>
+        </w:tc>
+        <w:tc>
+          <w:tcPr>
+            <w:tcW w:w="1559" w:type="dxa"/>
+          </w:tcPr>
+          <w:p>
+            <w:pPr>
+              <w:spacing w:before="0" w:after="61"/>
+              <w:jc w:val="both"/>
+              <w:cnfStyle w:val="000000010000" w:firstRow="0" w:lastRow="0" w:firstColumn="0" w:lastColumn="0" w:oddVBand="0" w:evenVBand="0" w:oddHBand="0" w:evenHBand="1" w:firstRowFirstColumn="0" w:firstRowLastColumn="0" w:lastRowFirstColumn="0" w:lastRowLastColumn="0"/>
+              <w:rPr>
+                <w:rFonts w:asciiTheme="majorHAnsi" w:hAnsiTheme="majorHAnsi"/>
+                <w:color w:val="auto"/>
+              </w:rPr>
+            </w:pPr>
+            <w:r>
+              <w:rPr>
+                <w:rFonts w:asciiTheme="majorHAnsi" w:hAnsiTheme="majorHAnsi"/>
+                <w:color w:val="auto"/>
+              </w:rPr>
+              <w:t>Not null</w:t>
+            </w:r>
+          </w:p>
+        </w:tc>
+        <w:tc>
+          <w:tcPr>
+            <w:tcW w:w="2154" w:type="dxa"/>
+          </w:tcPr>
+          <w:p>
+            <w:pPr>
+              <w:spacing w:before="0" w:after="61"/>
+              <w:jc w:val="both"/>
+              <w:cnfStyle w:val="000000010000" w:firstRow="0" w:lastRow="0" w:firstColumn="0" w:lastColumn="0" w:oddVBand="0" w:evenVBand="0" w:oddHBand="0" w:evenHBand="1" w:firstRowFirstColumn="0" w:firstRowLastColumn="0" w:lastRowFirstColumn="0" w:lastRowLastColumn="0"/>
               <w:rPr>
                 <w:rFonts w:asciiTheme="majorHAnsi" w:hAnsiTheme="majorHAnsi"/>
                 <w:color w:val="auto"/>
@@ -16748,14 +17114,14 @@
                 <w:rFonts w:asciiTheme="majorHAnsi" w:hAnsiTheme="majorHAnsi"/>
                 <w:color w:val="auto"/>
               </w:rPr>
-              <w:t>3</w:t>
-            </w:r>
-            <w:r>
-              <w:rPr>
-                <w:rFonts w:asciiTheme="majorHAnsi" w:hAnsiTheme="majorHAnsi"/>
-                <w:color w:val="auto"/>
-              </w:rPr>
-              <w:t>0)</w:t>
+              <w:t>45</w:t>
+            </w:r>
+            <w:r>
+              <w:rPr>
+                <w:rFonts w:asciiTheme="majorHAnsi" w:hAnsiTheme="majorHAnsi"/>
+                <w:color w:val="auto"/>
+              </w:rPr>
+              <w:t>)</w:t>
             </w:r>
           </w:p>
         </w:tc>
@@ -17346,13 +17712,13 @@
       <w:tr>
         <w:tc>
           <w:tcPr>
-            <w:cnfStyle w:val="001000000000" w:firstRow="0" w:lastRow="0" w:firstColumn="1" w:lastColumn="0" w:oddVBand="0" w:evenVBand="0" w:oddHBand="0" w:evenHBand="0" w:firstRowFirstColumn="0" w:firstRowLastColumn="0" w:lastRowFirstColumn="0" w:lastRowLastColumn="0"/>
             <w:tcW w:w="2520" w:type="dxa"/>
           </w:tcPr>
           <w:p>
             <w:pPr>
               <w:spacing w:before="0" w:after="61"/>
               <w:jc w:val="both"/>
+              <w:cnfStyle w:val="001000000000" w:firstRow="0" w:lastRow="0" w:firstColumn="1" w:lastColumn="0" w:oddVBand="0" w:evenVBand="0" w:oddHBand="0" w:evenHBand="0" w:firstRowFirstColumn="0" w:firstRowLastColumn="0" w:lastRowFirstColumn="0" w:lastRowLastColumn="0"/>
               <w:rPr>
                 <w:color w:val="auto"/>
               </w:rPr>
@@ -17379,7 +17745,6 @@
             <w:pPr>
               <w:spacing w:before="0" w:after="61"/>
               <w:jc w:val="both"/>
-              <w:cnfStyle w:val="000000000000" w:firstRow="0" w:lastRow="0" w:firstColumn="0" w:lastColumn="0" w:oddVBand="0" w:evenVBand="0" w:oddHBand="0" w:evenHBand="0" w:firstRowFirstColumn="0" w:firstRowLastColumn="0" w:lastRowFirstColumn="0" w:lastRowLastColumn="0"/>
               <w:rPr>
                 <w:rFonts w:asciiTheme="majorHAnsi" w:hAnsiTheme="majorHAnsi"/>
                 <w:color w:val="auto"/>
@@ -17404,14 +17769,16 @@
                 <w:rFonts w:asciiTheme="majorHAnsi" w:hAnsiTheme="majorHAnsi"/>
                 <w:color w:val="auto"/>
               </w:rPr>
-              <w:t>3</w:t>
-            </w:r>
-            <w:r>
-              <w:rPr>
-                <w:rFonts w:asciiTheme="majorHAnsi" w:hAnsiTheme="majorHAnsi"/>
-                <w:color w:val="auto"/>
-              </w:rPr>
-              <w:t>0)</w:t>
+              <w:t>45</w:t>
+            </w:r>
+            <w:bookmarkStart w:id="29" w:name="_GoBack"/>
+            <w:bookmarkEnd w:id="29"/>
+            <w:r>
+              <w:rPr>
+                <w:rFonts w:asciiTheme="majorHAnsi" w:hAnsiTheme="majorHAnsi"/>
+                <w:color w:val="auto"/>
+              </w:rPr>
+              <w:t>)</w:t>
             </w:r>
           </w:p>
         </w:tc>
@@ -17423,7 +17790,6 @@
             <w:pPr>
               <w:spacing w:before="0" w:after="61"/>
               <w:jc w:val="both"/>
-              <w:cnfStyle w:val="000000000000" w:firstRow="0" w:lastRow="0" w:firstColumn="0" w:lastColumn="0" w:oddVBand="0" w:evenVBand="0" w:oddHBand="0" w:evenHBand="0" w:firstRowFirstColumn="0" w:firstRowLastColumn="0" w:lastRowFirstColumn="0" w:lastRowLastColumn="0"/>
               <w:rPr>
                 <w:rFonts w:asciiTheme="majorHAnsi" w:hAnsiTheme="majorHAnsi"/>
                 <w:color w:val="auto"/>
@@ -17446,7 +17812,6 @@
             <w:pPr>
               <w:spacing w:before="0" w:after="61"/>
               <w:jc w:val="both"/>
-              <w:cnfStyle w:val="000000000000" w:firstRow="0" w:lastRow="0" w:firstColumn="0" w:lastColumn="0" w:oddVBand="0" w:evenVBand="0" w:oddHBand="0" w:evenHBand="0" w:firstRowFirstColumn="0" w:firstRowLastColumn="0" w:lastRowFirstColumn="0" w:lastRowLastColumn="0"/>
               <w:rPr>
                 <w:rFonts w:asciiTheme="majorHAnsi" w:hAnsiTheme="majorHAnsi"/>
                 <w:color w:val="auto"/>
@@ -17560,18 +17925,6 @@
     </w:tbl>
     <w:p>
       <w:pPr>
-        <w:spacing w:after="61" w:line="240" w:lineRule="auto"/>
-        <w:rPr>
-          <w:color w:val="auto"/>
-          <w:sz w:val="20"/>
-          <w:szCs w:val="16"/>
-          <w:lang w:val="it-IT"/>
-        </w:rPr>
-      </w:pPr>
-      <w:bookmarkStart w:id="29" w:name="_Toc26433072"/>
-    </w:p>
-    <w:p>
-      <w:pPr>
         <w:pStyle w:val="Titolo2"/>
         <w:spacing w:before="0" w:after="61"/>
         <w:jc w:val="both"/>
@@ -17580,7 +17933,8 @@
           <w:lang w:val="it-IT"/>
         </w:rPr>
       </w:pPr>
-      <w:bookmarkStart w:id="30" w:name="_Toc27581389"/>
+      <w:bookmarkStart w:id="30" w:name="_Toc26433072"/>
+      <w:bookmarkStart w:id="31" w:name="_Toc27581389"/>
       <w:r>
         <w:rPr>
           <w:color w:val="auto"/>
@@ -17589,8 +17943,8 @@
         <w:lastRenderedPageBreak/>
         <w:t>3.5 Controllo degli accessi e sicurezza</w:t>
       </w:r>
-      <w:bookmarkEnd w:id="29"/>
       <w:bookmarkEnd w:id="30"/>
+      <w:bookmarkEnd w:id="31"/>
     </w:p>
     <w:p>
       <w:pPr>
@@ -18945,7 +19299,7 @@
           <w:lang w:val="it-IT"/>
         </w:rPr>
       </w:pPr>
-      <w:bookmarkStart w:id="31" w:name="_Toc26433073"/>
+      <w:bookmarkStart w:id="32" w:name="_Toc26433073"/>
     </w:p>
     <w:p>
       <w:pPr>
@@ -18957,7 +19311,7 @@
           <w:lang w:val="it-IT"/>
         </w:rPr>
       </w:pPr>
-      <w:bookmarkStart w:id="32" w:name="_Toc27581390"/>
+      <w:bookmarkStart w:id="33" w:name="_Toc27581390"/>
       <w:r>
         <w:rPr>
           <w:color w:val="auto"/>
@@ -18986,8 +19340,8 @@
         </w:rPr>
         <w:t>sistema</w:t>
       </w:r>
-      <w:bookmarkEnd w:id="31"/>
       <w:bookmarkEnd w:id="32"/>
+      <w:bookmarkEnd w:id="33"/>
       <w:r>
         <w:rPr>
           <w:color w:val="auto"/>
@@ -19049,8 +19403,8 @@
           <w:lang w:val="it-IT"/>
         </w:rPr>
       </w:pPr>
-      <w:bookmarkStart w:id="33" w:name="_Toc26433074"/>
-      <w:bookmarkStart w:id="34" w:name="_Toc27581391"/>
+      <w:bookmarkStart w:id="34" w:name="_Toc26433074"/>
+      <w:bookmarkStart w:id="35" w:name="_Toc27581391"/>
       <w:r>
         <w:rPr>
           <w:color w:val="auto"/>
@@ -19058,8 +19412,8 @@
         </w:rPr>
         <w:t>3.7 Condizione limite</w:t>
       </w:r>
-      <w:bookmarkEnd w:id="33"/>
       <w:bookmarkEnd w:id="34"/>
+      <w:bookmarkEnd w:id="35"/>
     </w:p>
     <w:p>
       <w:pPr>
@@ -19071,7 +19425,7 @@
           <w:lang w:val="it-IT"/>
         </w:rPr>
       </w:pPr>
-      <w:bookmarkStart w:id="35" w:name="_Toc27581392"/>
+      <w:bookmarkStart w:id="36" w:name="_Toc27581392"/>
       <w:r>
         <w:rPr>
           <w:color w:val="auto"/>
@@ -19079,7 +19433,7 @@
         </w:rPr>
         <w:t>3.7.1 Start-up</w:t>
       </w:r>
-      <w:bookmarkEnd w:id="35"/>
+      <w:bookmarkEnd w:id="36"/>
       <w:r>
         <w:rPr>
           <w:color w:val="auto"/>
@@ -19206,7 +19560,7 @@
           <w:lang w:val="it-IT"/>
         </w:rPr>
       </w:pPr>
-      <w:bookmarkStart w:id="36" w:name="_Toc27581393"/>
+      <w:bookmarkStart w:id="37" w:name="_Toc27581393"/>
       <w:r>
         <w:rPr>
           <w:color w:val="auto"/>
@@ -19228,7 +19582,7 @@
         </w:rPr>
         <w:t xml:space="preserve"> Terminazione</w:t>
       </w:r>
-      <w:bookmarkEnd w:id="36"/>
+      <w:bookmarkEnd w:id="37"/>
       <w:r>
         <w:rPr>
           <w:color w:val="auto"/>
@@ -19303,7 +19657,7 @@
           <w:lang w:val="it-IT"/>
         </w:rPr>
       </w:pPr>
-      <w:bookmarkStart w:id="37" w:name="_Toc27581394"/>
+      <w:bookmarkStart w:id="38" w:name="_Toc27581394"/>
       <w:r>
         <w:rPr>
           <w:color w:val="auto"/>
@@ -19325,7 +19679,7 @@
         </w:rPr>
         <w:t xml:space="preserve"> Fallimento</w:t>
       </w:r>
-      <w:bookmarkEnd w:id="37"/>
+      <w:bookmarkEnd w:id="38"/>
     </w:p>
     <w:p>
       <w:pPr>
@@ -19498,8 +19852,8 @@
           <w:lang w:val="it-IT"/>
         </w:rPr>
       </w:pPr>
-      <w:bookmarkStart w:id="38" w:name="_Toc26433075"/>
-      <w:bookmarkStart w:id="39" w:name="_Toc27581395"/>
+      <w:bookmarkStart w:id="39" w:name="_Toc26433075"/>
+      <w:bookmarkStart w:id="40" w:name="_Toc27581395"/>
       <w:r>
         <w:rPr>
           <w:color w:val="1F4E79"/>
@@ -19516,8 +19870,8 @@
         </w:rPr>
         <w:t>Servizi dei Sottosistemi</w:t>
       </w:r>
-      <w:bookmarkEnd w:id="38"/>
       <w:bookmarkEnd w:id="39"/>
+      <w:bookmarkEnd w:id="40"/>
     </w:p>
     <w:p>
       <w:pPr>
@@ -19776,8 +20130,6 @@
         </w:rPr>
         <w:t>3</w:t>
       </w:r>
-      <w:bookmarkStart w:id="40" w:name="_GoBack"/>
-      <w:bookmarkEnd w:id="40"/>
       <w:r>
         <w:rPr>
           <w:color w:val="auto"/>
@@ -26876,7 +27228,7 @@
 </file>
 
 <file path=customXml/itemProps3.xml><?xml version="1.0" encoding="utf-8"?>
-<ds:datastoreItem xmlns:ds="http://schemas.openxmlformats.org/officeDocument/2006/customXml" ds:itemID="{AE16B646-C34F-4F80-8EB3-48F5B768F0D9}">
+<ds:datastoreItem xmlns:ds="http://schemas.openxmlformats.org/officeDocument/2006/customXml" ds:itemID="{618DA6D5-D1C5-4899-9FFD-0FAB14E7C330}">
   <ds:schemaRefs>
     <ds:schemaRef ds:uri="http://schemas.openxmlformats.org/officeDocument/2006/bibliography"/>
   </ds:schemaRefs>

</xml_diff>